<commit_message>
Buchstaben jagd im Main.cpp
</commit_message>
<xml_diff>
--- a/Elterenabend/Buchstaben_Quiz.docx
+++ b/Elterenabend/Buchstaben_Quiz.docx
@@ -5,13 +5,52 @@
     <w:p>
       <w:pPr>
         <w:pStyle w:val="Titel"/>
-        <w:jc w:val="center"/>
+        <w:rPr>
+          <w:sz w:val="48"/>
+          <w:szCs w:val="48"/>
+        </w:rPr>
       </w:pPr>
       <w:r>
+        <w:rPr>
+          <w:sz w:val="52"/>
+          <w:szCs w:val="52"/>
+        </w:rPr>
         <w:t>IMS-T Buchstaben-Jagd</w:t>
       </w:r>
       <w:r>
+        <w:rPr>
+          <w:sz w:val="52"/>
+          <w:szCs w:val="52"/>
+        </w:rPr>
         <w:t>!</w:t>
+      </w:r>
+      <w:r>
+        <w:rPr>
+          <w:sz w:val="48"/>
+          <w:szCs w:val="48"/>
+        </w:rPr>
+        <w:tab/>
+      </w:r>
+      <w:r>
+        <w:rPr>
+          <w:sz w:val="48"/>
+          <w:szCs w:val="48"/>
+        </w:rPr>
+        <w:tab/>
+      </w:r>
+      <w:r>
+        <w:rPr>
+          <w:sz w:val="48"/>
+          <w:szCs w:val="48"/>
+        </w:rPr>
+        <w:tab/>
+      </w:r>
+      <w:r>
+        <w:rPr>
+          <w:sz w:val="24"/>
+          <w:szCs w:val="24"/>
+        </w:rPr>
+        <w:t>Name:___________________</w:t>
       </w:r>
     </w:p>
     <w:p/>
@@ -136,7 +175,6 @@
         <w:t xml:space="preserve"> zusätzliche Informationen zu geben. Viel Spaß und Erfolg bei der "Buchstaben-Jagd"!</w:t>
       </w:r>
     </w:p>
-    <w:p/>
     <w:tbl>
       <w:tblPr>
         <w:tblStyle w:val="Tabellenraster"/>
@@ -647,7 +685,7 @@
     </w:tbl>
     <w:p/>
     <w:sectPr>
-      <w:footerReference w:type="default" r:id="rId6"/>
+      <w:footerReference w:type="default" r:id="rId7"/>
       <w:pgSz w:w="11907" w:h="8392" w:orient="landscape" w:code="9"/>
       <w:pgMar w:top="1418" w:right="1134" w:bottom="0" w:left="1418" w:header="709" w:footer="709" w:gutter="0"/>
       <w:cols w:space="708"/>
@@ -1330,7 +1368,6 @@
   <w:style w:type="character" w:default="1" w:styleId="Absatz-Standardschriftart">
     <w:name w:val="Default Paragraph Font"/>
     <w:uiPriority w:val="1"/>
-    <w:semiHidden/>
     <w:unhideWhenUsed/>
   </w:style>
   <w:style w:type="table" w:default="1" w:styleId="NormaleTabelle">
@@ -2031,4 +2068,16 @@
     </a:ext>
   </a:extLst>
 </a:theme>
+</file>
+
+<file path=customXml/item1.xml><?xml version="1.0" encoding="utf-8"?>
+<b:Sources xmlns:b="http://schemas.openxmlformats.org/officeDocument/2006/bibliography" xmlns="http://schemas.openxmlformats.org/officeDocument/2006/bibliography" SelectedStyle="\APASixthEditionOfficeOnline.xsl" StyleName="APA" Version="6"/>
+</file>
+
+<file path=customXml/itemProps1.xml><?xml version="1.0" encoding="utf-8"?>
+<ds:datastoreItem xmlns:ds="http://schemas.openxmlformats.org/officeDocument/2006/customXml" ds:itemID="{0256AE09-B3E4-47F3-A4FE-ABBA387FA57D}">
+  <ds:schemaRefs>
+    <ds:schemaRef ds:uri="http://schemas.openxmlformats.org/officeDocument/2006/bibliography"/>
+  </ds:schemaRefs>
+</ds:datastoreItem>
 </file>
</xml_diff>